<commit_message>
Completed Module 2 Coding Assignment
</commit_message>
<xml_diff>
--- a/Module Two Coding Assignment AP.docx
+++ b/Module Two Coding Assignment AP.docx
@@ -24,99 +24,6 @@
           <w:sz w:val="22"/>
         </w:rPr>
       </w:pPr>
-    </w:p>
-    <w:p>
-      <w:pPr>
-        <w:pStyle w:val="Heading2"/>
-      </w:pPr>
-      <w:r>
-        <w:t>Instructions</w:t>
-      </w:r>
-    </w:p>
-    <w:p>
-      <w:pPr>
-        <w:suppressAutoHyphens/>
-        <w:spacing w:after="0" w:line="240" w:lineRule="auto"/>
-        <w:contextualSpacing/>
-        <w:rPr>
-          <w:rFonts w:ascii="Calibri" w:hAnsi="Calibri" w:cs="Calibri"/>
-          <w:b/>
-          <w:bCs/>
-          <w:sz w:val="22"/>
-        </w:rPr>
-      </w:pPr>
-      <w:r>
-        <w:rPr>
-          <w:rFonts w:ascii="Calibri" w:hAnsi="Calibri" w:cs="Calibri"/>
-          <w:sz w:val="22"/>
-        </w:rPr>
-        <w:t>Replace the bracketed text with</w:t>
-      </w:r>
-      <w:r>
-        <w:rPr>
-          <w:rFonts w:ascii="Calibri" w:hAnsi="Calibri" w:cs="Calibri"/>
-          <w:sz w:val="22"/>
-        </w:rPr>
-        <w:t xml:space="preserve"> the relevant information in</w:t>
-      </w:r>
-      <w:r>
-        <w:rPr>
-          <w:rFonts w:ascii="Calibri" w:hAnsi="Calibri" w:cs="Calibri"/>
-          <w:sz w:val="22"/>
-        </w:rPr>
-        <w:t xml:space="preserve"> your own words. If you choose to include images or supporting materials, make certain </w:t>
-      </w:r>
-      <w:r>
-        <w:rPr>
-          <w:rFonts w:ascii="Calibri" w:hAnsi="Calibri" w:cs="Calibri"/>
-          <w:sz w:val="22"/>
-        </w:rPr>
-        <w:t xml:space="preserve">to </w:t>
-      </w:r>
-      <w:r>
-        <w:rPr>
-          <w:rFonts w:ascii="Calibri" w:hAnsi="Calibri" w:cs="Calibri"/>
-          <w:sz w:val="22"/>
-        </w:rPr>
-        <w:t xml:space="preserve">insert them in all the </w:t>
-      </w:r>
-      <w:r>
-        <w:rPr>
-          <w:rFonts w:ascii="Calibri" w:hAnsi="Calibri" w:cs="Calibri"/>
-          <w:sz w:val="22"/>
-        </w:rPr>
-        <w:t xml:space="preserve">relevant locations in </w:t>
-      </w:r>
-      <w:proofErr w:type="gramStart"/>
-      <w:r>
-        <w:rPr>
-          <w:rFonts w:ascii="Calibri" w:hAnsi="Calibri" w:cs="Calibri"/>
-          <w:sz w:val="22"/>
-        </w:rPr>
-        <w:t xml:space="preserve">the </w:t>
-      </w:r>
-      <w:r>
-        <w:rPr>
-          <w:rFonts w:ascii="Calibri" w:hAnsi="Calibri" w:cs="Calibri"/>
-          <w:sz w:val="22"/>
-        </w:rPr>
-        <w:t xml:space="preserve"> </w:t>
-      </w:r>
-      <w:r>
-        <w:rPr>
-          <w:rFonts w:ascii="Calibri" w:hAnsi="Calibri" w:cs="Calibri"/>
-          <w:sz w:val="22"/>
-        </w:rPr>
-        <w:t>document</w:t>
-      </w:r>
-      <w:proofErr w:type="gramEnd"/>
-      <w:r>
-        <w:rPr>
-          <w:rFonts w:ascii="Calibri" w:hAnsi="Calibri" w:cs="Calibri"/>
-          <w:sz w:val="22"/>
-        </w:rPr>
-        <w:t>.</w:t>
-      </w:r>
     </w:p>
     <w:p>
       <w:pPr>
@@ -136,6 +43,7 @@
           <w:ilvl w:val="0"/>
           <w:numId w:val="6"/>
         </w:numPr>
+        <w:spacing w:line="360" w:lineRule="auto"/>
       </w:pPr>
       <w:r>
         <w:t>Run Dependency Check</w:t>
@@ -144,7 +52,7 @@
     <w:p>
       <w:pPr>
         <w:suppressAutoHyphens/>
-        <w:spacing w:after="0" w:line="240" w:lineRule="auto"/>
+        <w:spacing w:after="0" w:line="360" w:lineRule="auto"/>
         <w:contextualSpacing/>
         <w:rPr>
           <w:rFonts w:ascii="Calibri" w:hAnsi="Calibri" w:cs="Calibri"/>
@@ -155,7 +63,7 @@
     <w:p>
       <w:pPr>
         <w:suppressAutoHyphens/>
-        <w:spacing w:after="0" w:line="240" w:lineRule="auto"/>
+        <w:spacing w:after="0" w:line="360" w:lineRule="auto"/>
         <w:contextualSpacing/>
         <w:rPr>
           <w:rFonts w:ascii="Calibri" w:hAnsi="Calibri" w:cs="Calibri"/>
@@ -165,6 +73,7 @@
       <w:r>
         <w:rPr>
           <w:rFonts w:ascii="Calibri" w:hAnsi="Calibri" w:cs="Calibri"/>
+          <w:noProof/>
           <w:sz w:val="22"/>
         </w:rPr>
         <w:drawing>
@@ -208,7 +117,7 @@
       <w:pPr>
         <w:pStyle w:val="ListParagraph"/>
         <w:suppressAutoHyphens/>
-        <w:spacing w:after="0" w:line="240" w:lineRule="auto"/>
+        <w:spacing w:after="0" w:line="360" w:lineRule="auto"/>
         <w:ind w:left="0"/>
         <w:rPr>
           <w:rFonts w:ascii="Calibri" w:hAnsi="Calibri" w:cs="Calibri"/>
@@ -223,6 +132,7 @@
           <w:ilvl w:val="0"/>
           <w:numId w:val="6"/>
         </w:numPr>
+        <w:spacing w:line="360" w:lineRule="auto"/>
       </w:pPr>
       <w:r>
         <w:t>Document Results</w:t>
@@ -230,20 +140,253 @@
     </w:p>
     <w:p>
       <w:pPr>
+        <w:spacing w:line="360" w:lineRule="auto"/>
+      </w:pPr>
+      <w:r>
+        <w:t xml:space="preserve">Current vulnerable </w:t>
+      </w:r>
+      <w:proofErr w:type="spellStart"/>
+      <w:r>
+        <w:t>dependicies</w:t>
+      </w:r>
+      <w:proofErr w:type="spellEnd"/>
+      <w:r>
+        <w:t xml:space="preserve">: </w:t>
+      </w:r>
+    </w:p>
+    <w:p>
+      <w:pPr>
+        <w:pStyle w:val="ListParagraph"/>
+        <w:numPr>
+          <w:ilvl w:val="0"/>
+          <w:numId w:val="7"/>
+        </w:numPr>
+        <w:spacing w:line="360" w:lineRule="auto"/>
+      </w:pPr>
+      <w:r>
+        <w:t>h</w:t>
+      </w:r>
+      <w:r>
+        <w:t>ibernate validator</w:t>
+      </w:r>
+    </w:p>
+    <w:p>
+      <w:pPr>
+        <w:pStyle w:val="ListParagraph"/>
+        <w:numPr>
+          <w:ilvl w:val="0"/>
+          <w:numId w:val="7"/>
+        </w:numPr>
+        <w:spacing w:line="360" w:lineRule="auto"/>
+      </w:pPr>
+      <w:proofErr w:type="spellStart"/>
+      <w:r>
+        <w:t>j</w:t>
+      </w:r>
+      <w:r>
+        <w:t>ackson</w:t>
+      </w:r>
+      <w:proofErr w:type="spellEnd"/>
+      <w:r>
+        <w:t xml:space="preserve"> </w:t>
+      </w:r>
+      <w:proofErr w:type="spellStart"/>
+      <w:r>
+        <w:t>databind</w:t>
+      </w:r>
+      <w:proofErr w:type="spellEnd"/>
+      <w:r>
+        <w:t xml:space="preserve"> </w:t>
+      </w:r>
+      <w:r>
+        <w:t xml:space="preserve"> </w:t>
+      </w:r>
+    </w:p>
+    <w:p>
+      <w:pPr>
+        <w:pStyle w:val="ListParagraph"/>
+        <w:numPr>
+          <w:ilvl w:val="0"/>
+          <w:numId w:val="7"/>
+        </w:numPr>
+        <w:spacing w:line="360" w:lineRule="auto"/>
+      </w:pPr>
+      <w:r>
+        <w:t>l</w:t>
+      </w:r>
+      <w:r>
+        <w:t>og4</w:t>
+      </w:r>
+      <w:r>
+        <w:t>j</w:t>
+      </w:r>
+    </w:p>
+    <w:p>
+      <w:pPr>
+        <w:pStyle w:val="ListParagraph"/>
+        <w:numPr>
+          <w:ilvl w:val="0"/>
+          <w:numId w:val="7"/>
+        </w:numPr>
+        <w:spacing w:line="360" w:lineRule="auto"/>
+      </w:pPr>
+      <w:proofErr w:type="gramStart"/>
+      <w:r>
+        <w:t>log</w:t>
+      </w:r>
+      <w:proofErr w:type="gramEnd"/>
+      <w:r>
+        <w:t xml:space="preserve"> back</w:t>
+      </w:r>
+    </w:p>
+    <w:p>
+      <w:pPr>
+        <w:pStyle w:val="ListParagraph"/>
+        <w:numPr>
+          <w:ilvl w:val="0"/>
+          <w:numId w:val="7"/>
+        </w:numPr>
+        <w:spacing w:line="360" w:lineRule="auto"/>
+      </w:pPr>
+      <w:proofErr w:type="spellStart"/>
+      <w:r>
+        <w:t>m</w:t>
+      </w:r>
+      <w:r>
+        <w:t>ongodb</w:t>
+      </w:r>
+      <w:proofErr w:type="spellEnd"/>
+    </w:p>
+    <w:p>
+      <w:pPr>
+        <w:pStyle w:val="ListParagraph"/>
+        <w:numPr>
+          <w:ilvl w:val="0"/>
+          <w:numId w:val="7"/>
+        </w:numPr>
+        <w:spacing w:line="360" w:lineRule="auto"/>
+      </w:pPr>
+      <w:proofErr w:type="spellStart"/>
+      <w:r>
+        <w:t>s</w:t>
+      </w:r>
+      <w:r>
+        <w:t>nakeyaml</w:t>
+      </w:r>
+      <w:proofErr w:type="spellEnd"/>
+    </w:p>
+    <w:p>
+      <w:pPr>
+        <w:pStyle w:val="ListParagraph"/>
+        <w:numPr>
+          <w:ilvl w:val="0"/>
+          <w:numId w:val="7"/>
+        </w:numPr>
+        <w:spacing w:line="360" w:lineRule="auto"/>
+      </w:pPr>
+      <w:proofErr w:type="spellStart"/>
+      <w:r>
+        <w:t>s</w:t>
+      </w:r>
+      <w:r>
+        <w:t>pringboot</w:t>
+      </w:r>
+      <w:proofErr w:type="spellEnd"/>
+      <w:r>
+        <w:t xml:space="preserve"> </w:t>
+      </w:r>
+    </w:p>
+    <w:p>
+      <w:pPr>
+        <w:pStyle w:val="ListParagraph"/>
+        <w:numPr>
+          <w:ilvl w:val="0"/>
+          <w:numId w:val="7"/>
+        </w:numPr>
+        <w:spacing w:line="360" w:lineRule="auto"/>
+      </w:pPr>
+      <w:r>
+        <w:t>t</w:t>
+      </w:r>
+      <w:r>
+        <w:t>omcat</w:t>
+      </w:r>
+    </w:p>
+    <w:p>
+      <w:pPr>
+        <w:spacing w:line="360" w:lineRule="auto"/>
+      </w:pPr>
+    </w:p>
+    <w:p>
+      <w:pPr>
         <w:suppressAutoHyphens/>
-        <w:spacing w:after="0" w:line="240" w:lineRule="auto"/>
+        <w:spacing w:after="0" w:line="360" w:lineRule="auto"/>
         <w:contextualSpacing/>
         <w:rPr>
           <w:rFonts w:ascii="Calibri" w:hAnsi="Calibri" w:cs="Calibri"/>
           <w:sz w:val="22"/>
         </w:rPr>
       </w:pPr>
-    </w:p>
-    <w:p>
-      <w:pPr>
-        <w:pStyle w:val="ListParagraph"/>
+      <w:r>
+        <w:rPr>
+          <w:rFonts w:ascii="Calibri" w:hAnsi="Calibri" w:cs="Calibri"/>
+          <w:noProof/>
+          <w:sz w:val="22"/>
+        </w:rPr>
+        <w:lastRenderedPageBreak/>
+        <w:drawing>
+          <wp:inline distT="0" distB="0" distL="0" distR="0" wp14:anchorId="5A229559" wp14:editId="39317A18">
+            <wp:extent cx="5943600" cy="3467100"/>
+            <wp:effectExtent l="0" t="0" r="0" b="0"/>
+            <wp:docPr id="1975501230" name="Picture 1" descr="A screenshot of a computer&#10;&#10;Description automatically generated"/>
+            <wp:cNvGraphicFramePr>
+              <a:graphicFrameLocks xmlns:a="http://schemas.openxmlformats.org/drawingml/2006/main" noChangeAspect="1"/>
+            </wp:cNvGraphicFramePr>
+            <a:graphic xmlns:a="http://schemas.openxmlformats.org/drawingml/2006/main">
+              <a:graphicData uri="http://schemas.openxmlformats.org/drawingml/2006/picture">
+                <pic:pic xmlns:pic="http://schemas.openxmlformats.org/drawingml/2006/picture">
+                  <pic:nvPicPr>
+                    <pic:cNvPr id="1975501230" name="Picture 1" descr="A screenshot of a computer&#10;&#10;Description automatically generated"/>
+                    <pic:cNvPicPr/>
+                  </pic:nvPicPr>
+                  <pic:blipFill>
+                    <a:blip r:embed="rId11"/>
+                    <a:stretch>
+                      <a:fillRect/>
+                    </a:stretch>
+                  </pic:blipFill>
+                  <pic:spPr>
+                    <a:xfrm>
+                      <a:off x="0" y="0"/>
+                      <a:ext cx="5943600" cy="3467100"/>
+                    </a:xfrm>
+                    <a:prstGeom prst="rect">
+                      <a:avLst/>
+                    </a:prstGeom>
+                  </pic:spPr>
+                </pic:pic>
+              </a:graphicData>
+            </a:graphic>
+          </wp:inline>
+        </w:drawing>
+      </w:r>
+    </w:p>
+    <w:p>
+      <w:pPr>
         <w:suppressAutoHyphens/>
-        <w:spacing w:after="0" w:line="240" w:lineRule="auto"/>
+        <w:spacing w:after="0" w:line="360" w:lineRule="auto"/>
+        <w:contextualSpacing/>
+        <w:rPr>
+          <w:rFonts w:ascii="Calibri" w:hAnsi="Calibri" w:cs="Calibri"/>
+          <w:sz w:val="22"/>
+        </w:rPr>
+      </w:pPr>
+    </w:p>
+    <w:p>
+      <w:pPr>
+        <w:pStyle w:val="ListParagraph"/>
+        <w:suppressAutoHyphens/>
+        <w:spacing w:after="0" w:line="360" w:lineRule="auto"/>
         <w:ind w:left="0"/>
         <w:rPr>
           <w:rFonts w:ascii="Calibri" w:hAnsi="Calibri" w:cs="Calibri"/>
@@ -258,6 +401,7 @@
           <w:ilvl w:val="0"/>
           <w:numId w:val="6"/>
         </w:numPr>
+        <w:spacing w:line="360" w:lineRule="auto"/>
       </w:pPr>
       <w:r>
         <w:t>Analyze</w:t>
@@ -269,7 +413,7 @@
     <w:p>
       <w:pPr>
         <w:suppressAutoHyphens/>
-        <w:spacing w:after="0" w:line="240" w:lineRule="auto"/>
+        <w:spacing w:after="0" w:line="360" w:lineRule="auto"/>
         <w:contextualSpacing/>
         <w:rPr>
           <w:rFonts w:ascii="Calibri" w:hAnsi="Calibri" w:cs="Calibri"/>
@@ -279,18 +423,720 @@
     </w:p>
     <w:p>
       <w:pPr>
+        <w:spacing w:line="360" w:lineRule="auto"/>
+      </w:pPr>
+      <w:r>
+        <w:t>Based on the above vulnerabilities I recommend</w:t>
+      </w:r>
+      <w:r>
+        <w:t xml:space="preserve"> a handful of important steps</w:t>
+      </w:r>
+      <w:r>
+        <w:t xml:space="preserve">. Upgrade the tomcat, </w:t>
+      </w:r>
+      <w:proofErr w:type="spellStart"/>
+      <w:r>
+        <w:t>snakyaml</w:t>
+      </w:r>
+      <w:proofErr w:type="spellEnd"/>
+      <w:r>
+        <w:t xml:space="preserve">, and spring frameworks to more current versions. To prevent DDOS attacks and malicious inputs set limits for resources, especially for unprivileged users. Work to prevent the </w:t>
+      </w:r>
+      <w:proofErr w:type="spellStart"/>
+      <w:r>
+        <w:t>unserialization</w:t>
+      </w:r>
+      <w:proofErr w:type="spellEnd"/>
+      <w:r>
+        <w:t xml:space="preserve"> of untrusted data. Taking these steps will help prevent users from performing unwanted actions and injecting malicious content into the software. </w:t>
+      </w:r>
+    </w:p>
+    <w:p>
+      <w:pPr>
+        <w:spacing w:line="360" w:lineRule="auto"/>
+      </w:pPr>
+      <w:r>
+        <w:t xml:space="preserve">Below is a summary of known vulnerabilities. Remember that this list is not exhaustive and does not predict new issues. </w:t>
+      </w:r>
+      <w:r>
+        <w:t>False positives have been filtered out</w:t>
+      </w:r>
+      <w:r>
+        <w:t xml:space="preserve"> to prevent the team from focusing on vulnerabilities that may not exist. </w:t>
+      </w:r>
+    </w:p>
+    <w:p>
+      <w:pPr>
+        <w:pStyle w:val="ListParagraph"/>
+        <w:numPr>
+          <w:ilvl w:val="0"/>
+          <w:numId w:val="7"/>
+        </w:numPr>
+        <w:spacing w:line="360" w:lineRule="auto"/>
+      </w:pPr>
+      <w:r>
+        <w:t>hibernate validator</w:t>
+      </w:r>
+    </w:p>
+    <w:p>
+      <w:pPr>
+        <w:pStyle w:val="ListParagraph"/>
+        <w:numPr>
+          <w:ilvl w:val="1"/>
+          <w:numId w:val="7"/>
+        </w:numPr>
+        <w:spacing w:line="360" w:lineRule="auto"/>
+      </w:pPr>
+      <w:r>
+        <w:t>A flaw was found in Hibernate Validator version 6.1.</w:t>
+      </w:r>
+      <w:proofErr w:type="gramStart"/>
+      <w:r>
+        <w:t>2.Final</w:t>
+      </w:r>
+      <w:proofErr w:type="gramEnd"/>
+      <w:r>
+        <w:t xml:space="preserve">. A bug in the message interpolation processor enables invalid EL expressions to be evaluated as if they were valid. This flaw allows attackers to bypass input sanitation (escaping, </w:t>
+      </w:r>
+      <w:r>
+        <w:lastRenderedPageBreak/>
+        <w:t>stripping) controls that developers may have put in place when handling user-controlled data in error messages.</w:t>
+      </w:r>
+    </w:p>
+    <w:p>
+      <w:pPr>
+        <w:pStyle w:val="ListParagraph"/>
+        <w:numPr>
+          <w:ilvl w:val="0"/>
+          <w:numId w:val="7"/>
+        </w:numPr>
+        <w:spacing w:line="360" w:lineRule="auto"/>
+      </w:pPr>
+      <w:proofErr w:type="spellStart"/>
+      <w:r>
+        <w:t>jackson</w:t>
+      </w:r>
+      <w:proofErr w:type="spellEnd"/>
+      <w:r>
+        <w:t xml:space="preserve"> </w:t>
+      </w:r>
+      <w:proofErr w:type="spellStart"/>
+      <w:r>
+        <w:t>databind</w:t>
+      </w:r>
+      <w:proofErr w:type="spellEnd"/>
+      <w:r>
+        <w:t xml:space="preserve">  </w:t>
+      </w:r>
+    </w:p>
+    <w:p>
+      <w:pPr>
+        <w:pStyle w:val="ListParagraph"/>
+        <w:numPr>
+          <w:ilvl w:val="1"/>
+          <w:numId w:val="7"/>
+        </w:numPr>
+        <w:spacing w:line="360" w:lineRule="auto"/>
+      </w:pPr>
+      <w:proofErr w:type="spellStart"/>
+      <w:r>
+        <w:t>jackson-databind</w:t>
+      </w:r>
+      <w:proofErr w:type="spellEnd"/>
+      <w:r>
+        <w:t xml:space="preserve"> 2.10.x through 2.12.x before 2.12.6 and 2.13.x before 2.13.1 allows attackers to cause a denial of service (2 GB transient heap usage per read) in uncommon situations involving </w:t>
+      </w:r>
+      <w:proofErr w:type="spellStart"/>
+      <w:r>
+        <w:t>JsonNode</w:t>
+      </w:r>
+      <w:proofErr w:type="spellEnd"/>
+      <w:r>
+        <w:t xml:space="preserve"> JDK serialization.</w:t>
+      </w:r>
+    </w:p>
+    <w:p>
+      <w:pPr>
+        <w:pStyle w:val="ListParagraph"/>
+        <w:numPr>
+          <w:ilvl w:val="0"/>
+          <w:numId w:val="7"/>
+        </w:numPr>
+        <w:spacing w:line="360" w:lineRule="auto"/>
+      </w:pPr>
+      <w:r>
+        <w:t>log4j</w:t>
+      </w:r>
+    </w:p>
+    <w:tbl>
+      <w:tblPr>
+        <w:tblW w:w="0" w:type="auto"/>
+        <w:tblCellSpacing w:w="15" w:type="dxa"/>
+        <w:tblCellMar>
+          <w:top w:w="15" w:type="dxa"/>
+          <w:left w:w="15" w:type="dxa"/>
+          <w:bottom w:w="15" w:type="dxa"/>
+          <w:right w:w="15" w:type="dxa"/>
+        </w:tblCellMar>
+        <w:tblLook w:val="04A0" w:firstRow="1" w:lastRow="0" w:firstColumn="1" w:lastColumn="0" w:noHBand="0" w:noVBand="1"/>
+      </w:tblPr>
+      <w:tblGrid>
+        <w:gridCol w:w="81"/>
+        <w:gridCol w:w="9279"/>
+      </w:tblGrid>
+      <w:tr>
+        <w:trPr>
+          <w:tblCellSpacing w:w="15" w:type="dxa"/>
+        </w:trPr>
+        <w:tc>
+          <w:tcPr>
+            <w:tcW w:w="0" w:type="auto"/>
+            <w:noWrap/>
+            <w:vAlign w:val="center"/>
+            <w:hideMark/>
+          </w:tcPr>
+          <w:p>
+            <w:pPr>
+              <w:pStyle w:val="ListParagraph"/>
+              <w:numPr>
+                <w:ilvl w:val="1"/>
+                <w:numId w:val="7"/>
+              </w:numPr>
+              <w:spacing w:line="360" w:lineRule="auto"/>
+              <w:rPr>
+                <w:b/>
+                <w:bCs/>
+              </w:rPr>
+            </w:pPr>
+          </w:p>
+        </w:tc>
+        <w:tc>
+          <w:tcPr>
+            <w:tcW w:w="0" w:type="auto"/>
+            <w:vAlign w:val="center"/>
+            <w:hideMark/>
+          </w:tcPr>
+          <w:p>
+            <w:pPr>
+              <w:pStyle w:val="ListParagraph"/>
+              <w:numPr>
+                <w:ilvl w:val="1"/>
+                <w:numId w:val="7"/>
+              </w:numPr>
+              <w:spacing w:line="360" w:lineRule="auto"/>
+            </w:pPr>
+            <w:r>
+              <w:t xml:space="preserve">Improper validation of certificate with host mismatch in Apache Log4j SMTP </w:t>
+            </w:r>
+            <w:proofErr w:type="spellStart"/>
+            <w:r>
+              <w:t>appender</w:t>
+            </w:r>
+            <w:proofErr w:type="spellEnd"/>
+            <w:r>
+              <w:t xml:space="preserve">. This could allow an SMTPS connection to be intercepted by a man-in-the-middle attack which could leak any log messages sent through that </w:t>
+            </w:r>
+            <w:proofErr w:type="spellStart"/>
+            <w:r>
+              <w:t>appender</w:t>
+            </w:r>
+            <w:proofErr w:type="spellEnd"/>
+            <w:r>
+              <w:t>. Fixed in Apache Log4j 2.12.3 and 2.13.1</w:t>
+            </w:r>
+          </w:p>
+        </w:tc>
+      </w:tr>
+    </w:tbl>
+    <w:p>
+      <w:pPr>
+        <w:spacing w:line="360" w:lineRule="auto"/>
+      </w:pPr>
+    </w:p>
+    <w:p>
+      <w:pPr>
+        <w:pStyle w:val="ListParagraph"/>
+        <w:numPr>
+          <w:ilvl w:val="0"/>
+          <w:numId w:val="7"/>
+        </w:numPr>
+        <w:spacing w:line="360" w:lineRule="auto"/>
+      </w:pPr>
+      <w:proofErr w:type="gramStart"/>
+      <w:r>
+        <w:t>log</w:t>
+      </w:r>
+      <w:proofErr w:type="gramEnd"/>
+      <w:r>
+        <w:t xml:space="preserve"> back</w:t>
+      </w:r>
+    </w:p>
+    <w:p>
+      <w:pPr>
+        <w:pStyle w:val="ListParagraph"/>
+        <w:numPr>
+          <w:ilvl w:val="1"/>
+          <w:numId w:val="7"/>
+        </w:numPr>
+        <w:spacing w:line="360" w:lineRule="auto"/>
+      </w:pPr>
+      <w:r>
+        <w:t xml:space="preserve">In </w:t>
+      </w:r>
+      <w:proofErr w:type="spellStart"/>
+      <w:r>
+        <w:t>logback</w:t>
+      </w:r>
+      <w:proofErr w:type="spellEnd"/>
+      <w:r>
+        <w:t xml:space="preserve"> version 1.2.7 and prior versions, an attacker with the required privileges to edit configurations files could craft a malicious configuration allowing to execute arbitrary code loaded from LDAP servers.</w:t>
+      </w:r>
+    </w:p>
+    <w:p>
+      <w:pPr>
+        <w:pStyle w:val="ListParagraph"/>
+        <w:numPr>
+          <w:ilvl w:val="1"/>
+          <w:numId w:val="7"/>
+        </w:numPr>
+        <w:spacing w:line="360" w:lineRule="auto"/>
+      </w:pPr>
+      <w:r>
+        <w:t xml:space="preserve">A serialization vulnerability in </w:t>
+      </w:r>
+      <w:proofErr w:type="spellStart"/>
+      <w:proofErr w:type="gramStart"/>
+      <w:r>
+        <w:t>logback</w:t>
+      </w:r>
+      <w:proofErr w:type="spellEnd"/>
+      <w:proofErr w:type="gramEnd"/>
+      <w:r>
+        <w:t xml:space="preserve"> receiver component part of </w:t>
+      </w:r>
+      <w:proofErr w:type="spellStart"/>
+      <w:r>
+        <w:t>logback</w:t>
+      </w:r>
+      <w:proofErr w:type="spellEnd"/>
+      <w:r>
+        <w:t xml:space="preserve"> version 1.4.11 allows an attacker to mount a Denial-Of-Service attack by sending poisoned data.</w:t>
+      </w:r>
+    </w:p>
+    <w:p>
+      <w:pPr>
+        <w:pStyle w:val="ListParagraph"/>
+        <w:numPr>
+          <w:ilvl w:val="0"/>
+          <w:numId w:val="7"/>
+        </w:numPr>
+        <w:spacing w:line="360" w:lineRule="auto"/>
+      </w:pPr>
+      <w:proofErr w:type="spellStart"/>
+      <w:r>
+        <w:t>mongodb</w:t>
+      </w:r>
+      <w:proofErr w:type="spellEnd"/>
+    </w:p>
+    <w:p>
+      <w:pPr>
+        <w:pStyle w:val="ListParagraph"/>
+        <w:numPr>
+          <w:ilvl w:val="1"/>
+          <w:numId w:val="7"/>
+        </w:numPr>
+        <w:spacing w:line="360" w:lineRule="auto"/>
+      </w:pPr>
+      <w:r>
+        <w:t>Sending specially crafted commands to a MongoDB Server may result in artificial log entries being generated or for log entries to be split. This issue affects MongoDB Server v3.6 versions prior to 3.6.20; MongoDB Server v4.0 versions prior to 4.0.21 and MongoDB Server v4.2 versions prior to 4.2.10.</w:t>
+      </w:r>
+    </w:p>
+    <w:p>
+      <w:pPr>
+        <w:pStyle w:val="ListParagraph"/>
+        <w:numPr>
+          <w:ilvl w:val="0"/>
+          <w:numId w:val="7"/>
+        </w:numPr>
+        <w:spacing w:line="360" w:lineRule="auto"/>
+      </w:pPr>
+      <w:proofErr w:type="spellStart"/>
+      <w:r>
+        <w:t>s</w:t>
+      </w:r>
+      <w:r>
+        <w:t>nakeyaml</w:t>
+      </w:r>
+      <w:proofErr w:type="spellEnd"/>
+    </w:p>
+    <w:p>
+      <w:pPr>
+        <w:pStyle w:val="ListParagraph"/>
+        <w:numPr>
+          <w:ilvl w:val="1"/>
+          <w:numId w:val="7"/>
+        </w:numPr>
+        <w:spacing w:line="360" w:lineRule="auto"/>
+      </w:pPr>
+      <w:proofErr w:type="spellStart"/>
+      <w:r>
+        <w:t>SnakeYaml's</w:t>
+      </w:r>
+      <w:proofErr w:type="spellEnd"/>
+      <w:r>
+        <w:t xml:space="preserve"> </w:t>
+      </w:r>
+      <w:proofErr w:type="gramStart"/>
+      <w:r>
+        <w:t>Constructor(</w:t>
+      </w:r>
+      <w:proofErr w:type="gramEnd"/>
+      <w:r>
+        <w:t xml:space="preserve">) class does not restrict types which can be instantiated during deserialization. Deserializing </w:t>
+      </w:r>
+      <w:proofErr w:type="spellStart"/>
+      <w:r>
+        <w:t>yaml</w:t>
+      </w:r>
+      <w:proofErr w:type="spellEnd"/>
+      <w:r>
+        <w:t xml:space="preserve"> content provided by an attacker can lead to remote code execution. We recommend using </w:t>
+      </w:r>
+      <w:proofErr w:type="spellStart"/>
+      <w:r>
+        <w:t>SnakeYaml's</w:t>
+      </w:r>
+      <w:proofErr w:type="spellEnd"/>
+      <w:r>
+        <w:t xml:space="preserve"> </w:t>
+      </w:r>
+      <w:proofErr w:type="spellStart"/>
+      <w:r>
+        <w:lastRenderedPageBreak/>
+        <w:t>SafeConsturctor</w:t>
+      </w:r>
+      <w:proofErr w:type="spellEnd"/>
+      <w:r>
+        <w:t xml:space="preserve"> when parsing untrusted content to restrict deserialization. We recommend upgrading to version 2.0 and beyond.</w:t>
+      </w:r>
+    </w:p>
+    <w:p>
+      <w:pPr>
+        <w:pStyle w:val="ListParagraph"/>
+        <w:numPr>
+          <w:ilvl w:val="0"/>
+          <w:numId w:val="7"/>
+        </w:numPr>
+        <w:spacing w:line="360" w:lineRule="auto"/>
+      </w:pPr>
+      <w:proofErr w:type="spellStart"/>
+      <w:r>
+        <w:t>springboot</w:t>
+      </w:r>
+      <w:proofErr w:type="spellEnd"/>
+      <w:r>
+        <w:t xml:space="preserve"> </w:t>
+      </w:r>
+    </w:p>
+    <w:p>
+      <w:pPr>
+        <w:pStyle w:val="ListParagraph"/>
+        <w:numPr>
+          <w:ilvl w:val="1"/>
+          <w:numId w:val="7"/>
+        </w:numPr>
+        <w:spacing w:line="360" w:lineRule="auto"/>
+      </w:pPr>
+      <w:r>
+        <w:t>In Spring Boot versions 3.0.0 - 3.0.6, 2.7.0 - 2.7.11, 2.6.0 - 2.6.14, 2.5.0 - 2.5.14 and older unsupported versions, there is potential for a denial-of-service (DoS) attack if Spring MVC is used together with a reverse proxy cache.</w:t>
+      </w:r>
+    </w:p>
+    <w:p>
+      <w:pPr>
+        <w:pStyle w:val="ListParagraph"/>
+        <w:numPr>
+          <w:ilvl w:val="1"/>
+          <w:numId w:val="7"/>
+        </w:numPr>
+        <w:spacing w:line="360" w:lineRule="auto"/>
+      </w:pPr>
+      <w:r>
+        <w:t>In Spring Boot versions 3.0.0 - 3.0.5, 2.7.0 - 2.7.10, and older unsupported versions, an application that is deployed to Cloud Foundry could be susceptible to a security bypass. Users of affected versions should apply the following mitigation: 3.0.x users should upgrade to 3.0.6+. 2.7.x users should upgrade to 2.7.11+. Users of older, unsupported versions should upgrade to 3.0.6+ or 2.7.11+.</w:t>
+      </w:r>
+    </w:p>
+    <w:p>
+      <w:pPr>
+        <w:pStyle w:val="ListParagraph"/>
+        <w:numPr>
+          <w:ilvl w:val="1"/>
+          <w:numId w:val="7"/>
+        </w:numPr>
+        <w:spacing w:line="360" w:lineRule="auto"/>
+      </w:pPr>
+      <w:proofErr w:type="gramStart"/>
+      <w:r>
+        <w:t>spring</w:t>
+      </w:r>
+      <w:proofErr w:type="gramEnd"/>
+      <w:r>
+        <w:t>-boot versions prior to version v2.2.</w:t>
+      </w:r>
+      <w:proofErr w:type="gramStart"/>
+      <w:r>
+        <w:t>11.RELEASE</w:t>
+      </w:r>
+      <w:proofErr w:type="gramEnd"/>
+      <w:r>
+        <w:t xml:space="preserve"> was vulnerable to temporary directory hijacking. This vulnerability </w:t>
+      </w:r>
+      <w:proofErr w:type="gramStart"/>
+      <w:r>
+        <w:t>impacted</w:t>
+      </w:r>
+      <w:proofErr w:type="gramEnd"/>
+      <w:r>
+        <w:t xml:space="preserve"> the </w:t>
+      </w:r>
+      <w:proofErr w:type="gramStart"/>
+      <w:r>
+        <w:t>org.springframework.boot.web.server</w:t>
+      </w:r>
+      <w:proofErr w:type="gramEnd"/>
+      <w:r>
+        <w:t>.AbstractConfigurableWebServerFactory.createTempDir method. NOTE: This vulnerability only affects products and/or versions that are no longer supported by the maintainer</w:t>
+      </w:r>
+    </w:p>
+    <w:p>
+      <w:pPr>
+        <w:pStyle w:val="ListParagraph"/>
+        <w:numPr>
+          <w:ilvl w:val="1"/>
+          <w:numId w:val="7"/>
+        </w:numPr>
+        <w:spacing w:line="360" w:lineRule="auto"/>
+      </w:pPr>
+      <w:r>
+        <w:t>In Spring Framework versions 5.3.0 - 5.3.10, 5.2.0 - 5.2.17, and older unsupported versions, it is possible for a user to provide malicious input to cause the insertion of additional log entries.</w:t>
+      </w:r>
+    </w:p>
+    <w:p>
+      <w:pPr>
+        <w:pStyle w:val="ListParagraph"/>
+        <w:numPr>
+          <w:ilvl w:val="1"/>
+          <w:numId w:val="7"/>
+        </w:numPr>
+        <w:spacing w:line="360" w:lineRule="auto"/>
+      </w:pPr>
+      <w:r>
+        <w:t>In spring framework versions prior to 5.2.24 release+ ,5.3.27+ and 6.0.8</w:t>
+      </w:r>
+      <w:proofErr w:type="gramStart"/>
+      <w:r>
+        <w:t>+ ,</w:t>
+      </w:r>
+      <w:proofErr w:type="gramEnd"/>
+      <w:r>
+        <w:t xml:space="preserve"> it is possible for a user to provide a specially crafted </w:t>
+      </w:r>
+      <w:proofErr w:type="spellStart"/>
+      <w:r>
+        <w:t>SpEL</w:t>
+      </w:r>
+      <w:proofErr w:type="spellEnd"/>
+      <w:r>
+        <w:t xml:space="preserve"> expression that may cause a denial-of-service (DoS) condition.</w:t>
+      </w:r>
+    </w:p>
+    <w:p>
+      <w:pPr>
+        <w:pStyle w:val="ListParagraph"/>
+        <w:numPr>
+          <w:ilvl w:val="0"/>
+          <w:numId w:val="7"/>
+        </w:numPr>
+        <w:spacing w:line="360" w:lineRule="auto"/>
+      </w:pPr>
+      <w:r>
+        <w:t>tomcat</w:t>
+      </w:r>
+    </w:p>
+    <w:p>
+      <w:pPr>
+        <w:pStyle w:val="ListParagraph"/>
+        <w:numPr>
+          <w:ilvl w:val="1"/>
+          <w:numId w:val="7"/>
+        </w:numPr>
+        <w:spacing w:line="360" w:lineRule="auto"/>
+      </w:pPr>
+      <w:r>
+        <w:t xml:space="preserve">Generation of Error Message Containing Sensitive Information vulnerability in Apache </w:t>
+      </w:r>
+      <w:proofErr w:type="spellStart"/>
+      <w:r>
+        <w:t>Tomcat</w:t>
+      </w:r>
+      <w:proofErr w:type="gramStart"/>
+      <w:r>
+        <w:t>.This</w:t>
+      </w:r>
+      <w:proofErr w:type="spellEnd"/>
+      <w:proofErr w:type="gramEnd"/>
+      <w:r>
+        <w:t xml:space="preserve"> issue affects Apache Tomcat: from 8.5.7 through 8.5.63, from 9.0.0-M11 through 9.0.43. Users are recommended to upgrade to version 8.5.64 onwards or 9.0.44 onwards, which contain a fix for the issue.</w:t>
+      </w:r>
+    </w:p>
+    <w:p>
+      <w:pPr>
+        <w:pStyle w:val="ListParagraph"/>
+        <w:numPr>
+          <w:ilvl w:val="1"/>
+          <w:numId w:val="7"/>
+        </w:numPr>
+        <w:spacing w:line="360" w:lineRule="auto"/>
+      </w:pPr>
+      <w:r>
+        <w:lastRenderedPageBreak/>
+        <w:t>The simplified implementation of blocking reads and writes introduced in Tomcat 10 and back-ported to Tomcat 9.0.47 onwards exposed a long standing (but extremely hard to trigger) concurrency bug in Apache Tomcat 10.1.0 to 10.1.0-M12, 10.0.0-M1 to 10.0.18, 9.0.0-M1 to 9.0.60 and 8.5.0 to 8.5.77 that could cause client connections to share an Http11Processor instance resulting in responses, or part responses, to be received by the wrong client.</w:t>
+      </w:r>
+    </w:p>
+    <w:p>
+      <w:pPr>
+        <w:pStyle w:val="ListParagraph"/>
+        <w:numPr>
+          <w:ilvl w:val="1"/>
+          <w:numId w:val="7"/>
+        </w:numPr>
+        <w:spacing w:line="360" w:lineRule="auto"/>
+      </w:pPr>
+      <w:r>
+        <w:t xml:space="preserve">Apache Tomcat 8.5.0 to 8.5.63, 9.0.0-M1 to 9.0.43 and 10.0.0-M1 to 10.0.2 did not properly validate incoming TLS packets. When Tomcat was configured to use </w:t>
+      </w:r>
+      <w:proofErr w:type="spellStart"/>
+      <w:r>
+        <w:t>NIO+OpenSSL</w:t>
+      </w:r>
+      <w:proofErr w:type="spellEnd"/>
+      <w:r>
+        <w:t xml:space="preserve"> or NIO2+OpenSSL for TLS, a specially crafted packet could be used to trigger an infinite loop resulting in a denial of service.</w:t>
+      </w:r>
+    </w:p>
+    <w:p>
+      <w:pPr>
+        <w:pStyle w:val="ListParagraph"/>
+        <w:numPr>
+          <w:ilvl w:val="0"/>
+          <w:numId w:val="6"/>
+        </w:numPr>
         <w:suppressAutoHyphens/>
-        <w:spacing w:after="0" w:line="240" w:lineRule="auto"/>
-        <w:contextualSpacing/>
+        <w:spacing w:after="0" w:line="360" w:lineRule="auto"/>
+        <w:rPr>
+          <w:rFonts w:ascii="Calibri" w:hAnsi="Calibri" w:cs="Calibri"/>
+          <w:b/>
+          <w:bCs/>
+          <w:sz w:val="22"/>
+        </w:rPr>
+      </w:pPr>
+      <w:r>
+        <w:rPr>
+          <w:rFonts w:ascii="Calibri" w:hAnsi="Calibri" w:cs="Calibri"/>
+          <w:b/>
+          <w:bCs/>
+          <w:sz w:val="22"/>
+        </w:rPr>
+        <w:t xml:space="preserve">Resources </w:t>
+      </w:r>
+    </w:p>
+    <w:p>
+      <w:pPr>
+        <w:pStyle w:val="NormalWeb"/>
+        <w:ind w:left="360"/>
+        <w:rPr>
+          <w:rFonts w:asciiTheme="minorHAnsi" w:hAnsiTheme="minorHAnsi" w:cstheme="minorHAnsi"/>
+          <w:sz w:val="22"/>
+          <w:szCs w:val="22"/>
+        </w:rPr>
+      </w:pPr>
+      <w:r>
+        <w:rPr>
+          <w:rFonts w:asciiTheme="minorHAnsi" w:hAnsiTheme="minorHAnsi" w:cstheme="minorHAnsi"/>
+          <w:sz w:val="22"/>
+          <w:szCs w:val="22"/>
+        </w:rPr>
+        <w:t xml:space="preserve">MITRE. (n.d.). </w:t>
+      </w:r>
+      <w:r>
+        <w:rPr>
+          <w:rFonts w:asciiTheme="minorHAnsi" w:hAnsiTheme="minorHAnsi" w:cstheme="minorHAnsi"/>
+          <w:i/>
+          <w:iCs/>
+          <w:sz w:val="22"/>
+          <w:szCs w:val="22"/>
+        </w:rPr>
+        <w:t>Common Weakness Enumeration</w:t>
+      </w:r>
+      <w:r>
+        <w:rPr>
+          <w:rFonts w:asciiTheme="minorHAnsi" w:hAnsiTheme="minorHAnsi" w:cstheme="minorHAnsi"/>
+          <w:sz w:val="22"/>
+          <w:szCs w:val="22"/>
+        </w:rPr>
+        <w:t xml:space="preserve">. CWE. https://cwe.mitre.org/index.html </w:t>
+      </w:r>
+    </w:p>
+    <w:p>
+      <w:pPr>
+        <w:pStyle w:val="ListParagraph"/>
+        <w:suppressAutoHyphens/>
+        <w:spacing w:after="0" w:line="360" w:lineRule="auto"/>
+        <w:ind w:left="360"/>
         <w:rPr>
           <w:rFonts w:ascii="Calibri" w:hAnsi="Calibri" w:cs="Calibri"/>
           <w:sz w:val="22"/>
         </w:rPr>
       </w:pPr>
+      <w:r>
+        <w:rPr>
+          <w:rFonts w:ascii="Calibri" w:hAnsi="Calibri" w:cs="Calibri"/>
+          <w:sz w:val="22"/>
+        </w:rPr>
+        <w:t xml:space="preserve">Long, J. (n.d.). </w:t>
+      </w:r>
+      <w:r>
+        <w:rPr>
+          <w:rFonts w:ascii="Calibri" w:hAnsi="Calibri" w:cs="Calibri"/>
+          <w:i/>
+          <w:iCs/>
+          <w:sz w:val="22"/>
+        </w:rPr>
+        <w:t>How to Read the Reports</w:t>
+      </w:r>
+      <w:r>
+        <w:rPr>
+          <w:rFonts w:ascii="Calibri" w:hAnsi="Calibri" w:cs="Calibri"/>
+          <w:sz w:val="22"/>
+        </w:rPr>
+        <w:t xml:space="preserve">. How to read the reports – dependency-check-maven. http://jeremylong.github.io/DependencyCheck/general/thereport.html </w:t>
+      </w:r>
+    </w:p>
+    <w:p>
+      <w:pPr>
+        <w:pStyle w:val="ListParagraph"/>
+        <w:suppressAutoHyphens/>
+        <w:spacing w:after="0" w:line="360" w:lineRule="auto"/>
+        <w:ind w:left="360"/>
+        <w:rPr>
+          <w:rFonts w:ascii="Calibri" w:hAnsi="Calibri" w:cs="Calibri"/>
+          <w:b/>
+          <w:bCs/>
+          <w:sz w:val="22"/>
+        </w:rPr>
+      </w:pPr>
     </w:p>
     <w:sectPr>
-      <w:headerReference w:type="default" r:id="rId11"/>
-      <w:footerReference w:type="default" r:id="rId12"/>
+      <w:headerReference w:type="default" r:id="rId12"/>
+      <w:footerReference w:type="default" r:id="rId13"/>
       <w:pgSz w:w="12240" w:h="15840"/>
       <w:pgMar w:top="1440" w:right="1440" w:bottom="1440" w:left="1440" w:header="720" w:footer="720" w:gutter="0"/>
       <w:cols w:space="720"/>
@@ -887,6 +1733,119 @@
     </w:lvl>
   </w:abstractNum>
   <w:abstractNum w:abstractNumId="4" w15:restartNumberingAfterBreak="0">
+    <w:nsid w:val="3AC718DC"/>
+    <w:multiLevelType w:val="hybridMultilevel"/>
+    <w:tmpl w:val="E1DE9412"/>
+    <w:lvl w:ilvl="0" w:tplc="04090001">
+      <w:start w:val="1"/>
+      <w:numFmt w:val="bullet"/>
+      <w:lvlText w:val=""/>
+      <w:lvlJc w:val="left"/>
+      <w:pPr>
+        <w:ind w:left="720" w:hanging="360"/>
+      </w:pPr>
+      <w:rPr>
+        <w:rFonts w:ascii="Symbol" w:hAnsi="Symbol" w:hint="default"/>
+      </w:rPr>
+    </w:lvl>
+    <w:lvl w:ilvl="1" w:tplc="04090003">
+      <w:start w:val="1"/>
+      <w:numFmt w:val="bullet"/>
+      <w:lvlText w:val="o"/>
+      <w:lvlJc w:val="left"/>
+      <w:pPr>
+        <w:ind w:left="1440" w:hanging="360"/>
+      </w:pPr>
+      <w:rPr>
+        <w:rFonts w:ascii="Courier New" w:hAnsi="Courier New" w:cs="Courier New" w:hint="default"/>
+      </w:rPr>
+    </w:lvl>
+    <w:lvl w:ilvl="2" w:tplc="04090005" w:tentative="1">
+      <w:start w:val="1"/>
+      <w:numFmt w:val="bullet"/>
+      <w:lvlText w:val=""/>
+      <w:lvlJc w:val="left"/>
+      <w:pPr>
+        <w:ind w:left="2160" w:hanging="360"/>
+      </w:pPr>
+      <w:rPr>
+        <w:rFonts w:ascii="Wingdings" w:hAnsi="Wingdings" w:hint="default"/>
+      </w:rPr>
+    </w:lvl>
+    <w:lvl w:ilvl="3" w:tplc="04090001" w:tentative="1">
+      <w:start w:val="1"/>
+      <w:numFmt w:val="bullet"/>
+      <w:lvlText w:val=""/>
+      <w:lvlJc w:val="left"/>
+      <w:pPr>
+        <w:ind w:left="2880" w:hanging="360"/>
+      </w:pPr>
+      <w:rPr>
+        <w:rFonts w:ascii="Symbol" w:hAnsi="Symbol" w:hint="default"/>
+      </w:rPr>
+    </w:lvl>
+    <w:lvl w:ilvl="4" w:tplc="04090003" w:tentative="1">
+      <w:start w:val="1"/>
+      <w:numFmt w:val="bullet"/>
+      <w:lvlText w:val="o"/>
+      <w:lvlJc w:val="left"/>
+      <w:pPr>
+        <w:ind w:left="3600" w:hanging="360"/>
+      </w:pPr>
+      <w:rPr>
+        <w:rFonts w:ascii="Courier New" w:hAnsi="Courier New" w:cs="Courier New" w:hint="default"/>
+      </w:rPr>
+    </w:lvl>
+    <w:lvl w:ilvl="5" w:tplc="04090005" w:tentative="1">
+      <w:start w:val="1"/>
+      <w:numFmt w:val="bullet"/>
+      <w:lvlText w:val=""/>
+      <w:lvlJc w:val="left"/>
+      <w:pPr>
+        <w:ind w:left="4320" w:hanging="360"/>
+      </w:pPr>
+      <w:rPr>
+        <w:rFonts w:ascii="Wingdings" w:hAnsi="Wingdings" w:hint="default"/>
+      </w:rPr>
+    </w:lvl>
+    <w:lvl w:ilvl="6" w:tplc="04090001" w:tentative="1">
+      <w:start w:val="1"/>
+      <w:numFmt w:val="bullet"/>
+      <w:lvlText w:val=""/>
+      <w:lvlJc w:val="left"/>
+      <w:pPr>
+        <w:ind w:left="5040" w:hanging="360"/>
+      </w:pPr>
+      <w:rPr>
+        <w:rFonts w:ascii="Symbol" w:hAnsi="Symbol" w:hint="default"/>
+      </w:rPr>
+    </w:lvl>
+    <w:lvl w:ilvl="7" w:tplc="04090003" w:tentative="1">
+      <w:start w:val="1"/>
+      <w:numFmt w:val="bullet"/>
+      <w:lvlText w:val="o"/>
+      <w:lvlJc w:val="left"/>
+      <w:pPr>
+        <w:ind w:left="5760" w:hanging="360"/>
+      </w:pPr>
+      <w:rPr>
+        <w:rFonts w:ascii="Courier New" w:hAnsi="Courier New" w:cs="Courier New" w:hint="default"/>
+      </w:rPr>
+    </w:lvl>
+    <w:lvl w:ilvl="8" w:tplc="04090005" w:tentative="1">
+      <w:start w:val="1"/>
+      <w:numFmt w:val="bullet"/>
+      <w:lvlText w:val=""/>
+      <w:lvlJc w:val="left"/>
+      <w:pPr>
+        <w:ind w:left="6480" w:hanging="360"/>
+      </w:pPr>
+      <w:rPr>
+        <w:rFonts w:ascii="Wingdings" w:hAnsi="Wingdings" w:hint="default"/>
+      </w:rPr>
+    </w:lvl>
+  </w:abstractNum>
+  <w:abstractNum w:abstractNumId="5" w15:restartNumberingAfterBreak="0">
     <w:nsid w:val="4EA25B35"/>
     <w:multiLevelType w:val="hybridMultilevel"/>
     <w:tmpl w:val="8A460080"/>
@@ -999,7 +1958,7 @@
       </w:rPr>
     </w:lvl>
   </w:abstractNum>
-  <w:abstractNum w:abstractNumId="5" w15:restartNumberingAfterBreak="0">
+  <w:abstractNum w:abstractNumId="6" w15:restartNumberingAfterBreak="0">
     <w:nsid w:val="5502719D"/>
     <w:multiLevelType w:val="hybridMultilevel"/>
     <w:tmpl w:val="E1924570"/>
@@ -1089,19 +2048,22 @@
     <w:abstractNumId w:val="3"/>
   </w:num>
   <w:num w:numId="2" w16cid:durableId="241838105">
-    <w:abstractNumId w:val="4"/>
+    <w:abstractNumId w:val="5"/>
   </w:num>
   <w:num w:numId="3" w16cid:durableId="1435320198">
     <w:abstractNumId w:val="2"/>
   </w:num>
   <w:num w:numId="4" w16cid:durableId="436756968">
-    <w:abstractNumId w:val="5"/>
+    <w:abstractNumId w:val="6"/>
   </w:num>
   <w:num w:numId="5" w16cid:durableId="686565652">
     <w:abstractNumId w:val="0"/>
   </w:num>
   <w:num w:numId="6" w16cid:durableId="1412308817">
     <w:abstractNumId w:val="1"/>
+  </w:num>
+  <w:num w:numId="7" w16cid:durableId="1617062359">
+    <w:abstractNumId w:val="4"/>
   </w:num>
 </w:numbering>
 </file>
@@ -1572,7 +2534,6 @@
   <w:style w:type="character" w:default="1" w:styleId="DefaultParagraphFont">
     <w:name w:val="Default Paragraph Font"/>
     <w:uiPriority w:val="1"/>
-    <w:semiHidden/>
     <w:unhideWhenUsed/>
   </w:style>
   <w:style w:type="table" w:default="1" w:styleId="TableNormal">
@@ -1740,6 +2701,21 @@
     </w:pPr>
     <w:rPr>
       <w:sz w:val="24"/>
+    </w:rPr>
+  </w:style>
+  <w:style w:type="paragraph" w:styleId="NormalWeb">
+    <w:name w:val="Normal (Web)"/>
+    <w:basedOn w:val="Normal"/>
+    <w:uiPriority w:val="99"/>
+    <w:semiHidden/>
+    <w:unhideWhenUsed/>
+    <w:rsid w:val="002F7777"/>
+    <w:pPr>
+      <w:spacing w:before="100" w:beforeAutospacing="1" w:after="100" w:afterAutospacing="1" w:line="240" w:lineRule="auto"/>
+    </w:pPr>
+    <w:rPr>
+      <w:rFonts w:ascii="Times New Roman" w:eastAsia="Times New Roman" w:hAnsi="Times New Roman" w:cs="Times New Roman"/>
+      <w:szCs w:val="24"/>
     </w:rPr>
   </w:style>
 </w:styles>

</xml_diff>